<commit_message>
Code Review and Standard Analysis
</commit_message>
<xml_diff>
--- a/ESTRUCTURA DEL PROYECTO/3) Design/9. SoftwareDesignDocument_20190621.docx
+++ b/ESTRUCTURA DEL PROYECTO/3) Design/9. SoftwareDesignDocument_20190621.docx
@@ -4,12 +4,12 @@
   <w:body>
     <w:p>
       <w:pPr>
-        <w:pStyle w:val="Title"/>
+        <w:pStyle w:val="Ttulo"/>
       </w:pPr>
     </w:p>
     <w:p>
       <w:pPr>
-        <w:pStyle w:val="Title"/>
+        <w:pStyle w:val="Ttulo"/>
       </w:pPr>
       <w:r>
         <w:t>Software Design</w:t>
@@ -45,7 +45,7 @@
       <w:sdtContent>
         <w:p>
           <w:pPr>
-            <w:pStyle w:val="TOCHeading"/>
+            <w:pStyle w:val="TtuloTDC"/>
           </w:pPr>
           <w:r>
             <w:t>Contents</w:t>
@@ -53,7 +53,7 @@
         </w:p>
         <w:p>
           <w:pPr>
-            <w:pStyle w:val="TOC2"/>
+            <w:pStyle w:val="TDC2"/>
             <w:tabs>
               <w:tab w:val="right" w:leader="dot" w:pos="9350"/>
             </w:tabs>
@@ -61,7 +61,7 @@
         </w:p>
         <w:p>
           <w:pPr>
-            <w:pStyle w:val="TOC2"/>
+            <w:pStyle w:val="TDC2"/>
             <w:tabs>
               <w:tab w:val="right" w:leader="dot" w:pos="9350"/>
             </w:tabs>
@@ -83,7 +83,7 @@
           <w:hyperlink w:anchor="_Toc22072237" w:history="1">
             <w:r>
               <w:rPr>
-                <w:rStyle w:val="Hyperlink"/>
+                <w:rStyle w:val="Hipervnculo"/>
                 <w:noProof/>
               </w:rPr>
               <w:t>Model View Controller</w:t>
@@ -140,7 +140,7 @@
         </w:p>
         <w:p>
           <w:pPr>
-            <w:pStyle w:val="TOC2"/>
+            <w:pStyle w:val="TDC2"/>
             <w:tabs>
               <w:tab w:val="right" w:leader="dot" w:pos="9350"/>
             </w:tabs>
@@ -153,7 +153,7 @@
           <w:hyperlink w:anchor="_Toc22072238" w:history="1">
             <w:r>
               <w:rPr>
-                <w:rStyle w:val="Hyperlink"/>
+                <w:rStyle w:val="Hipervnculo"/>
                 <w:noProof/>
               </w:rPr>
               <w:t>Use case diagram – SP Control</w:t>
@@ -210,7 +210,7 @@
         </w:p>
         <w:p>
           <w:pPr>
-            <w:pStyle w:val="TOC2"/>
+            <w:pStyle w:val="TDC2"/>
             <w:tabs>
               <w:tab w:val="right" w:leader="dot" w:pos="9350"/>
             </w:tabs>
@@ -223,7 +223,7 @@
           <w:hyperlink w:anchor="_Toc22072239" w:history="1">
             <w:r>
               <w:rPr>
-                <w:rStyle w:val="Hyperlink"/>
+                <w:rStyle w:val="Hipervnculo"/>
                 <w:noProof/>
               </w:rPr>
               <w:t>Use case of system</w:t>
@@ -280,7 +280,7 @@
         </w:p>
         <w:p>
           <w:pPr>
-            <w:pStyle w:val="TOC2"/>
+            <w:pStyle w:val="TDC2"/>
             <w:tabs>
               <w:tab w:val="right" w:leader="dot" w:pos="9350"/>
             </w:tabs>
@@ -293,7 +293,7 @@
           <w:hyperlink w:anchor="_Toc22072240" w:history="1">
             <w:r>
               <w:rPr>
-                <w:rStyle w:val="Hyperlink"/>
+                <w:rStyle w:val="Hipervnculo"/>
                 <w:noProof/>
               </w:rPr>
               <w:t>Class diagram</w:t>
@@ -350,7 +350,7 @@
         </w:p>
         <w:p>
           <w:pPr>
-            <w:pStyle w:val="TOC2"/>
+            <w:pStyle w:val="TDC2"/>
             <w:tabs>
               <w:tab w:val="right" w:leader="dot" w:pos="9350"/>
             </w:tabs>
@@ -363,7 +363,7 @@
           <w:hyperlink w:anchor="_Toc22072241" w:history="1">
             <w:r>
               <w:rPr>
-                <w:rStyle w:val="Hyperlink"/>
+                <w:rStyle w:val="Hipervnculo"/>
                 <w:noProof/>
               </w:rPr>
               <w:t>Data dictionary</w:t>
@@ -420,7 +420,7 @@
         </w:p>
         <w:p>
           <w:pPr>
-            <w:pStyle w:val="TOC2"/>
+            <w:pStyle w:val="TDC2"/>
             <w:tabs>
               <w:tab w:val="right" w:leader="dot" w:pos="9350"/>
             </w:tabs>
@@ -433,7 +433,7 @@
           <w:hyperlink w:anchor="_Toc22072242" w:history="1">
             <w:r>
               <w:rPr>
-                <w:rStyle w:val="Hyperlink"/>
+                <w:rStyle w:val="Hipervnculo"/>
                 <w:noProof/>
               </w:rPr>
               <w:t>Sequence diagram</w:t>
@@ -490,7 +490,7 @@
         </w:p>
         <w:p>
           <w:pPr>
-            <w:pStyle w:val="TOC2"/>
+            <w:pStyle w:val="TDC2"/>
             <w:tabs>
               <w:tab w:val="right" w:leader="dot" w:pos="9350"/>
             </w:tabs>
@@ -503,7 +503,7 @@
           <w:hyperlink w:anchor="_Toc22072243" w:history="1">
             <w:r>
               <w:rPr>
-                <w:rStyle w:val="Hyperlink"/>
+                <w:rStyle w:val="Hipervnculo"/>
                 <w:noProof/>
               </w:rPr>
               <w:t>State diagram</w:t>
@@ -577,7 +577,7 @@
     </w:p>
     <w:p>
       <w:pPr>
-        <w:pStyle w:val="Heading2"/>
+        <w:pStyle w:val="Ttulo2"/>
       </w:pPr>
       <w:bookmarkStart w:id="0" w:name="_Toc22072237"/>
       <w:r>
@@ -1320,7 +1320,7 @@
     </w:p>
     <w:p>
       <w:pPr>
-        <w:pStyle w:val="ListParagraph"/>
+        <w:pStyle w:val="Prrafodelista"/>
         <w:numPr>
           <w:ilvl w:val="0"/>
           <w:numId w:val="2"/>
@@ -1347,7 +1347,7 @@
     </w:p>
     <w:p>
       <w:pPr>
-        <w:pStyle w:val="ListParagraph"/>
+        <w:pStyle w:val="Prrafodelista"/>
         <w:numPr>
           <w:ilvl w:val="0"/>
           <w:numId w:val="2"/>
@@ -1359,7 +1359,7 @@
     </w:p>
     <w:p>
       <w:pPr>
-        <w:pStyle w:val="ListParagraph"/>
+        <w:pStyle w:val="Prrafodelista"/>
         <w:numPr>
           <w:ilvl w:val="0"/>
           <w:numId w:val="2"/>
@@ -1377,7 +1377,7 @@
     <w:p/>
     <w:p>
       <w:pPr>
-        <w:pStyle w:val="Heading2"/>
+        <w:pStyle w:val="Ttulo2"/>
       </w:pPr>
       <w:bookmarkStart w:id="1" w:name="_Toc22072238"/>
       <w:r>
@@ -1636,14 +1636,12 @@
                                 <w:lang w:val="es-MX"/>
                               </w:rPr>
                             </w:pPr>
-                            <w:proofErr w:type="spellStart"/>
                             <w:r>
                               <w:rPr>
                                 <w:lang w:val="es-MX"/>
                               </w:rPr>
                               <w:t>Info</w:t>
                             </w:r>
-                            <w:proofErr w:type="spellEnd"/>
                           </w:p>
                         </w:txbxContent>
                       </wps:txbx>
@@ -1678,14 +1676,12 @@
                           <w:lang w:val="es-MX"/>
                         </w:rPr>
                       </w:pPr>
-                      <w:proofErr w:type="spellStart"/>
                       <w:r>
                         <w:rPr>
                           <w:lang w:val="es-MX"/>
                         </w:rPr>
                         <w:t>Info</w:t>
                       </w:r>
-                      <w:proofErr w:type="spellEnd"/>
                     </w:p>
                   </w:txbxContent>
                 </v:textbox>
@@ -3249,14 +3245,12 @@
                                 <w:lang w:val="es-MX"/>
                               </w:rPr>
                             </w:pPr>
-                            <w:proofErr w:type="spellStart"/>
                             <w:r>
                               <w:rPr>
                                 <w:lang w:val="es-MX"/>
                               </w:rPr>
                               <w:t>modify</w:t>
                             </w:r>
-                            <w:proofErr w:type="spellEnd"/>
                           </w:p>
                         </w:txbxContent>
                       </wps:txbx>
@@ -3291,14 +3285,12 @@
                           <w:lang w:val="es-MX"/>
                         </w:rPr>
                       </w:pPr>
-                      <w:proofErr w:type="spellStart"/>
                       <w:r>
                         <w:rPr>
                           <w:lang w:val="es-MX"/>
                         </w:rPr>
                         <w:t>modify</w:t>
                       </w:r>
-                      <w:proofErr w:type="spellEnd"/>
                     </w:p>
                   </w:txbxContent>
                 </v:textbox>
@@ -3510,7 +3502,7 @@
     </w:p>
     <w:p>
       <w:pPr>
-        <w:pStyle w:val="Heading2"/>
+        <w:pStyle w:val="Ttulo2"/>
       </w:pPr>
       <w:bookmarkStart w:id="2" w:name="_Toc22072239"/>
       <w:r>
@@ -3528,7 +3520,7 @@
     </w:p>
     <w:tbl>
       <w:tblPr>
-        <w:tblStyle w:val="TableGrid"/>
+        <w:tblStyle w:val="Tablaconcuadrcula"/>
         <w:tblW w:w="0" w:type="auto"/>
         <w:tblLook w:val="04A0" w:firstRow="1" w:lastRow="0" w:firstColumn="1" w:lastColumn="0" w:noHBand="0" w:noVBand="1"/>
       </w:tblPr>
@@ -3629,15 +3621,7 @@
               <w:t>ialization</w:t>
             </w:r>
             <w:r>
-              <w:t xml:space="preserve"> of the system, sets the </w:t>
-            </w:r>
-            <w:proofErr w:type="spellStart"/>
-            <w:r>
-              <w:t>SetPoint</w:t>
-            </w:r>
-            <w:proofErr w:type="spellEnd"/>
-            <w:r>
-              <w:t xml:space="preserve"> to zero, and triggers the drivers in the module, as well as initializing the display, until “RUNNING” is triggered.</w:t>
+              <w:t xml:space="preserve"> of the system, sets the SetPoint to zero, and triggers the drivers in the module, as well as initializing the display, until “RUNNING” is triggered.</w:t>
             </w:r>
           </w:p>
         </w:tc>
@@ -3730,7 +3714,7 @@
     <w:p/>
     <w:tbl>
       <w:tblPr>
-        <w:tblStyle w:val="TableGrid"/>
+        <w:tblStyle w:val="Tablaconcuadrcula"/>
         <w:tblW w:w="0" w:type="auto"/>
         <w:tblLook w:val="04A0" w:firstRow="1" w:lastRow="0" w:firstColumn="1" w:lastColumn="0" w:noHBand="0" w:noVBand="1"/>
       </w:tblPr>
@@ -3909,7 +3893,7 @@
     <w:p/>
     <w:tbl>
       <w:tblPr>
-        <w:tblStyle w:val="TableGrid"/>
+        <w:tblStyle w:val="Tablaconcuadrcula"/>
         <w:tblW w:w="0" w:type="auto"/>
         <w:tblLook w:val="04A0" w:firstRow="1" w:lastRow="0" w:firstColumn="1" w:lastColumn="0" w:noHBand="0" w:noVBand="1"/>
       </w:tblPr>
@@ -4093,7 +4077,7 @@
     </w:p>
     <w:p>
       <w:pPr>
-        <w:pStyle w:val="Heading2"/>
+        <w:pStyle w:val="Ttulo2"/>
       </w:pPr>
       <w:bookmarkStart w:id="3" w:name="_Toc22072240"/>
       <w:r>
@@ -4105,7 +4089,7 @@
     <w:p/>
     <w:tbl>
       <w:tblPr>
-        <w:tblStyle w:val="TableGrid"/>
+        <w:tblStyle w:val="Tablaconcuadrcula"/>
         <w:tblpPr w:leftFromText="141" w:rightFromText="141" w:vertAnchor="text" w:horzAnchor="margin" w:tblpY="296"/>
         <w:tblW w:w="0" w:type="auto"/>
         <w:tblLook w:val="04A0" w:firstRow="1" w:lastRow="0" w:firstColumn="1" w:lastColumn="0" w:noHBand="0" w:noVBand="1"/>
@@ -4260,7 +4244,7 @@
     </w:p>
     <w:tbl>
       <w:tblPr>
-        <w:tblStyle w:val="TableGrid"/>
+        <w:tblStyle w:val="Tablaconcuadrcula"/>
         <w:tblpPr w:leftFromText="141" w:rightFromText="141" w:vertAnchor="text" w:horzAnchor="margin" w:tblpXSpec="right" w:tblpY="168"/>
         <w:tblW w:w="0" w:type="auto"/>
         <w:tblLook w:val="04A0" w:firstRow="1" w:lastRow="0" w:firstColumn="1" w:lastColumn="0" w:noHBand="0" w:noVBand="1"/>
@@ -4409,7 +4393,7 @@
     </w:p>
     <w:tbl>
       <w:tblPr>
-        <w:tblStyle w:val="TableGrid"/>
+        <w:tblStyle w:val="Tablaconcuadrcula"/>
         <w:tblpPr w:leftFromText="141" w:rightFromText="141" w:vertAnchor="text" w:horzAnchor="margin" w:tblpXSpec="right" w:tblpY="1578"/>
         <w:tblW w:w="0" w:type="auto"/>
         <w:tblLook w:val="04A0" w:firstRow="1" w:lastRow="0" w:firstColumn="1" w:lastColumn="0" w:noHBand="0" w:noVBand="1"/>
@@ -4475,11 +4459,7 @@
           </w:tcPr>
           <w:p>
             <w:r>
-              <w:t>+</w:t>
-            </w:r>
-            <w:proofErr w:type="spellStart"/>
-            <w:r>
-              <w:t>R</w:t>
+              <w:t>+R</w:t>
             </w:r>
             <w:r>
               <w:t>efresh</w:t>
@@ -4490,7 +4470,6 @@
             <w:r>
               <w:t>screen</w:t>
             </w:r>
-            <w:proofErr w:type="spellEnd"/>
             <w:r>
               <w:t xml:space="preserve"> ()</w:t>
             </w:r>
@@ -4506,7 +4485,7 @@
     <w:p/>
     <w:tbl>
       <w:tblPr>
-        <w:tblStyle w:val="TableGrid"/>
+        <w:tblStyle w:val="Tablaconcuadrcula"/>
         <w:tblpPr w:leftFromText="141" w:rightFromText="141" w:vertAnchor="text" w:horzAnchor="margin" w:tblpXSpec="center" w:tblpY="259"/>
         <w:tblW w:w="0" w:type="auto"/>
         <w:tblLook w:val="04A0" w:firstRow="1" w:lastRow="0" w:firstColumn="1" w:lastColumn="0" w:noHBand="0" w:noVBand="1"/>
@@ -4650,26 +4629,16 @@
             <w:r>
               <w:t>+</w:t>
             </w:r>
-            <w:proofErr w:type="spellStart"/>
             <w:r>
               <w:t>IC_thread</w:t>
             </w:r>
-            <w:proofErr w:type="spellEnd"/>
             <w:r>
               <w:t xml:space="preserve"> ()</w:t>
             </w:r>
           </w:p>
           <w:p>
             <w:r>
-              <w:t>+</w:t>
-            </w:r>
-            <w:proofErr w:type="spellStart"/>
-            <w:r>
-              <w:t>System_fault</w:t>
-            </w:r>
-            <w:proofErr w:type="spellEnd"/>
-            <w:r>
-              <w:t xml:space="preserve"> ()</w:t>
+              <w:t>+System_fault ()</w:t>
             </w:r>
           </w:p>
         </w:tc>
@@ -4753,7 +4722,7 @@
     <w:p/>
     <w:tbl>
       <w:tblPr>
-        <w:tblStyle w:val="TableGrid"/>
+        <w:tblStyle w:val="Tablaconcuadrcula"/>
         <w:tblpPr w:leftFromText="141" w:rightFromText="141" w:vertAnchor="text" w:horzAnchor="margin" w:tblpY="418"/>
         <w:tblW w:w="0" w:type="auto"/>
         <w:tblLook w:val="04A0" w:firstRow="1" w:lastRow="0" w:firstColumn="1" w:lastColumn="0" w:noHBand="0" w:noVBand="1"/>
@@ -4833,19 +4802,17 @@
       <w:r>
         <w:br w:type="page"/>
       </w:r>
-      <w:bookmarkStart w:id="4" w:name="_GoBack"/>
-      <w:bookmarkEnd w:id="4"/>
     </w:p>
     <w:p>
       <w:pPr>
-        <w:pStyle w:val="Heading2"/>
+        <w:pStyle w:val="Ttulo2"/>
       </w:pPr>
-      <w:bookmarkStart w:id="5" w:name="_Toc22072241"/>
+      <w:bookmarkStart w:id="4" w:name="_Toc22072241"/>
       <w:r>
         <w:lastRenderedPageBreak/>
         <w:t>Data dictionary</w:t>
       </w:r>
-      <w:bookmarkEnd w:id="5"/>
+      <w:bookmarkEnd w:id="4"/>
     </w:p>
     <w:p/>
     <w:p>
@@ -4859,7 +4826,7 @@
     <w:p/>
     <w:tbl>
       <w:tblPr>
-        <w:tblStyle w:val="GridTable4-Accent3"/>
+        <w:tblStyle w:val="Tablaconcuadrcula4-nfasis3"/>
         <w:tblW w:w="0" w:type="auto"/>
         <w:tblLook w:val="04A0" w:firstRow="1" w:lastRow="0" w:firstColumn="1" w:lastColumn="0" w:noHBand="0" w:noVBand="1"/>
       </w:tblPr>
@@ -4975,7 +4942,7 @@
           </w:tcPr>
           <w:tbl>
             <w:tblPr>
-              <w:tblStyle w:val="TableGrid"/>
+              <w:tblStyle w:val="Tablaconcuadrcula"/>
               <w:tblW w:w="0" w:type="auto"/>
               <w:tblLook w:val="04A0" w:firstRow="1" w:lastRow="0" w:firstColumn="1" w:lastColumn="0" w:noHBand="0" w:noVBand="1"/>
             </w:tblPr>
@@ -5013,13 +4980,9 @@
                   <w:tcW w:w="2225" w:type="dxa"/>
                 </w:tcPr>
                 <w:p>
-                  <w:proofErr w:type="spellStart"/>
-                  <w:proofErr w:type="gramStart"/>
                   <w:r>
                     <w:t>Boolean:fault</w:t>
                   </w:r>
-                  <w:proofErr w:type="spellEnd"/>
-                  <w:proofErr w:type="gramEnd"/>
                 </w:p>
               </w:tc>
             </w:tr>
@@ -5046,7 +5009,7 @@
           </w:tcPr>
           <w:tbl>
             <w:tblPr>
-              <w:tblStyle w:val="TableGrid"/>
+              <w:tblStyle w:val="Tablaconcuadrcula"/>
               <w:tblW w:w="0" w:type="auto"/>
               <w:tblLook w:val="04A0" w:firstRow="1" w:lastRow="0" w:firstColumn="1" w:lastColumn="0" w:noHBand="0" w:noVBand="1"/>
             </w:tblPr>
@@ -5097,7 +5060,7 @@
           </w:tcPr>
           <w:tbl>
             <w:tblPr>
-              <w:tblStyle w:val="TableGrid"/>
+              <w:tblStyle w:val="Tablaconcuadrcula"/>
               <w:tblW w:w="0" w:type="auto"/>
               <w:tblLook w:val="04A0" w:firstRow="1" w:lastRow="0" w:firstColumn="1" w:lastColumn="0" w:noHBand="0" w:noVBand="1"/>
             </w:tblPr>
@@ -5135,13 +5098,8 @@
                   <w:tcW w:w="2225" w:type="dxa"/>
                 </w:tcPr>
                 <w:p>
-                  <w:proofErr w:type="gramStart"/>
                   <w:r>
-                    <w:t>Activate(</w:t>
-                  </w:r>
-                  <w:proofErr w:type="gramEnd"/>
-                  <w:r>
-                    <w:t>):void</w:t>
+                    <w:t>Activate():void</w:t>
                   </w:r>
                 </w:p>
               </w:tc>
@@ -5183,7 +5141,7 @@
           </w:tcPr>
           <w:tbl>
             <w:tblPr>
-              <w:tblStyle w:val="TableGrid"/>
+              <w:tblStyle w:val="Tablaconcuadrcula"/>
               <w:tblW w:w="0" w:type="auto"/>
               <w:tblLook w:val="04A0" w:firstRow="1" w:lastRow="0" w:firstColumn="1" w:lastColumn="0" w:noHBand="0" w:noVBand="1"/>
             </w:tblPr>
@@ -5360,7 +5318,7 @@
     <w:p/>
     <w:tbl>
       <w:tblPr>
-        <w:tblStyle w:val="GridTable4-Accent3"/>
+        <w:tblStyle w:val="Tablaconcuadrcula4-nfasis3"/>
         <w:tblW w:w="0" w:type="auto"/>
         <w:tblLook w:val="04A0" w:firstRow="1" w:lastRow="0" w:firstColumn="1" w:lastColumn="0" w:noHBand="0" w:noVBand="1"/>
       </w:tblPr>
@@ -5479,7 +5437,7 @@
           </w:tcPr>
           <w:tbl>
             <w:tblPr>
-              <w:tblStyle w:val="TableGrid"/>
+              <w:tblStyle w:val="Tablaconcuadrcula"/>
               <w:tblW w:w="0" w:type="auto"/>
               <w:tblLook w:val="04A0" w:firstRow="1" w:lastRow="0" w:firstColumn="1" w:lastColumn="0" w:noHBand="0" w:noVBand="1"/>
             </w:tblPr>
@@ -5517,13 +5475,9 @@
                   <w:tcW w:w="2225" w:type="dxa"/>
                 </w:tcPr>
                 <w:p>
-                  <w:proofErr w:type="spellStart"/>
-                  <w:proofErr w:type="gramStart"/>
                   <w:r>
                     <w:t>Boolean:fault</w:t>
                   </w:r>
-                  <w:proofErr w:type="spellEnd"/>
-                  <w:proofErr w:type="gramEnd"/>
                 </w:p>
               </w:tc>
             </w:tr>
@@ -5564,7 +5518,7 @@
           </w:tcPr>
           <w:tbl>
             <w:tblPr>
-              <w:tblStyle w:val="TableGrid"/>
+              <w:tblStyle w:val="Tablaconcuadrcula"/>
               <w:tblW w:w="0" w:type="auto"/>
               <w:tblLook w:val="04A0" w:firstRow="1" w:lastRow="0" w:firstColumn="1" w:lastColumn="0" w:noHBand="0" w:noVBand="1"/>
             </w:tblPr>
@@ -5631,7 +5585,7 @@
           </w:tcPr>
           <w:tbl>
             <w:tblPr>
-              <w:tblStyle w:val="TableGrid"/>
+              <w:tblStyle w:val="Tablaconcuadrcula"/>
               <w:tblW w:w="0" w:type="auto"/>
               <w:tblLook w:val="04A0" w:firstRow="1" w:lastRow="0" w:firstColumn="1" w:lastColumn="0" w:noHBand="0" w:noVBand="1"/>
             </w:tblPr>
@@ -5669,13 +5623,8 @@
                   <w:tcW w:w="2225" w:type="dxa"/>
                 </w:tcPr>
                 <w:p>
-                  <w:proofErr w:type="gramStart"/>
                   <w:r>
-                    <w:t>Activate(</w:t>
-                  </w:r>
-                  <w:proofErr w:type="gramEnd"/>
-                  <w:r>
-                    <w:t>):void</w:t>
+                    <w:t>Activate():void</w:t>
                   </w:r>
                 </w:p>
               </w:tc>
@@ -5703,7 +5652,7 @@
           </w:tcPr>
           <w:tbl>
             <w:tblPr>
-              <w:tblStyle w:val="TableGrid"/>
+              <w:tblStyle w:val="Tablaconcuadrcula"/>
               <w:tblW w:w="0" w:type="auto"/>
               <w:tblLook w:val="04A0" w:firstRow="1" w:lastRow="0" w:firstColumn="1" w:lastColumn="0" w:noHBand="0" w:noVBand="1"/>
             </w:tblPr>
@@ -5821,7 +5770,7 @@
     <w:p/>
     <w:tbl>
       <w:tblPr>
-        <w:tblStyle w:val="GridTable4-Accent3"/>
+        <w:tblStyle w:val="Tablaconcuadrcula4-nfasis3"/>
         <w:tblW w:w="0" w:type="auto"/>
         <w:tblLook w:val="04A0" w:firstRow="1" w:lastRow="0" w:firstColumn="1" w:lastColumn="0" w:noHBand="0" w:noVBand="1"/>
       </w:tblPr>
@@ -5948,7 +5897,7 @@
           </w:tcPr>
           <w:tbl>
             <w:tblPr>
-              <w:tblStyle w:val="TableGrid"/>
+              <w:tblStyle w:val="Tablaconcuadrcula"/>
               <w:tblW w:w="0" w:type="auto"/>
               <w:tblLook w:val="04A0" w:firstRow="1" w:lastRow="0" w:firstColumn="1" w:lastColumn="0" w:noHBand="0" w:noVBand="1"/>
             </w:tblPr>
@@ -5986,13 +5935,9 @@
                   <w:tcW w:w="2225" w:type="dxa"/>
                 </w:tcPr>
                 <w:p>
-                  <w:proofErr w:type="spellStart"/>
-                  <w:proofErr w:type="gramStart"/>
                   <w:r>
                     <w:t>Boolean:fault</w:t>
                   </w:r>
-                  <w:proofErr w:type="spellEnd"/>
-                  <w:proofErr w:type="gramEnd"/>
                 </w:p>
               </w:tc>
             </w:tr>
@@ -6033,7 +5978,7 @@
           </w:tcPr>
           <w:tbl>
             <w:tblPr>
-              <w:tblStyle w:val="TableGrid"/>
+              <w:tblStyle w:val="Tablaconcuadrcula"/>
               <w:tblW w:w="0" w:type="auto"/>
               <w:tblLook w:val="04A0" w:firstRow="1" w:lastRow="0" w:firstColumn="1" w:lastColumn="0" w:noHBand="0" w:noVBand="1"/>
             </w:tblPr>
@@ -6100,7 +6045,7 @@
           </w:tcPr>
           <w:tbl>
             <w:tblPr>
-              <w:tblStyle w:val="TableGrid"/>
+              <w:tblStyle w:val="Tablaconcuadrcula"/>
               <w:tblW w:w="0" w:type="auto"/>
               <w:tblLook w:val="04A0" w:firstRow="1" w:lastRow="0" w:firstColumn="1" w:lastColumn="0" w:noHBand="0" w:noVBand="1"/>
             </w:tblPr>
@@ -6138,13 +6083,8 @@
                   <w:tcW w:w="2225" w:type="dxa"/>
                 </w:tcPr>
                 <w:p>
-                  <w:proofErr w:type="gramStart"/>
                   <w:r>
-                    <w:t>Activate(</w:t>
-                  </w:r>
-                  <w:proofErr w:type="gramEnd"/>
-                  <w:r>
-                    <w:t>):void</w:t>
+                    <w:t>Activate():void</w:t>
                   </w:r>
                 </w:p>
               </w:tc>
@@ -6161,13 +6101,8 @@
                   <w:tcW w:w="2225" w:type="dxa"/>
                 </w:tcPr>
                 <w:p>
-                  <w:proofErr w:type="spellStart"/>
                   <w:r>
-                    <w:t>Pwm</w:t>
-                  </w:r>
-                  <w:proofErr w:type="spellEnd"/>
-                  <w:r>
-                    <w:t xml:space="preserve"> ()</w:t>
+                    <w:t>Pwm ()</w:t>
                   </w:r>
                 </w:p>
               </w:tc>
@@ -6181,7 +6116,7 @@
           </w:tcPr>
           <w:tbl>
             <w:tblPr>
-              <w:tblStyle w:val="TableGrid"/>
+              <w:tblStyle w:val="Tablaconcuadrcula"/>
               <w:tblW w:w="0" w:type="auto"/>
               <w:tblLook w:val="04A0" w:firstRow="1" w:lastRow="0" w:firstColumn="1" w:lastColumn="0" w:noHBand="0" w:noVBand="1"/>
             </w:tblPr>
@@ -6320,7 +6255,7 @@
     <w:p/>
     <w:tbl>
       <w:tblPr>
-        <w:tblStyle w:val="GridTable4-Accent3"/>
+        <w:tblStyle w:val="Tablaconcuadrcula4-nfasis3"/>
         <w:tblW w:w="0" w:type="auto"/>
         <w:tblLook w:val="04A0" w:firstRow="1" w:lastRow="0" w:firstColumn="1" w:lastColumn="0" w:noHBand="0" w:noVBand="1"/>
       </w:tblPr>
@@ -6436,7 +6371,7 @@
           </w:tcPr>
           <w:tbl>
             <w:tblPr>
-              <w:tblStyle w:val="TableGrid"/>
+              <w:tblStyle w:val="Tablaconcuadrcula"/>
               <w:tblW w:w="0" w:type="auto"/>
               <w:tblLook w:val="04A0" w:firstRow="1" w:lastRow="0" w:firstColumn="1" w:lastColumn="0" w:noHBand="0" w:noVBand="1"/>
             </w:tblPr>
@@ -6474,13 +6409,9 @@
                   <w:tcW w:w="2225" w:type="dxa"/>
                 </w:tcPr>
                 <w:p>
-                  <w:proofErr w:type="spellStart"/>
-                  <w:proofErr w:type="gramStart"/>
                   <w:r>
                     <w:t>Boolean:fault</w:t>
                   </w:r>
-                  <w:proofErr w:type="spellEnd"/>
-                  <w:proofErr w:type="gramEnd"/>
                 </w:p>
               </w:tc>
             </w:tr>
@@ -6521,7 +6452,7 @@
           </w:tcPr>
           <w:tbl>
             <w:tblPr>
-              <w:tblStyle w:val="TableGrid"/>
+              <w:tblStyle w:val="Tablaconcuadrcula"/>
               <w:tblW w:w="0" w:type="auto"/>
               <w:tblLook w:val="04A0" w:firstRow="1" w:lastRow="0" w:firstColumn="1" w:lastColumn="0" w:noHBand="0" w:noVBand="1"/>
             </w:tblPr>
@@ -6588,7 +6519,7 @@
           </w:tcPr>
           <w:tbl>
             <w:tblPr>
-              <w:tblStyle w:val="TableGrid"/>
+              <w:tblStyle w:val="Tablaconcuadrcula"/>
               <w:tblW w:w="0" w:type="auto"/>
               <w:tblLook w:val="04A0" w:firstRow="1" w:lastRow="0" w:firstColumn="1" w:lastColumn="0" w:noHBand="0" w:noVBand="1"/>
             </w:tblPr>
@@ -6626,13 +6557,8 @@
                   <w:tcW w:w="2225" w:type="dxa"/>
                 </w:tcPr>
                 <w:p>
-                  <w:proofErr w:type="gramStart"/>
                   <w:r>
-                    <w:t>Activate(</w:t>
-                  </w:r>
-                  <w:proofErr w:type="gramEnd"/>
-                  <w:r>
-                    <w:t>):void</w:t>
+                    <w:t>Activate():void</w:t>
                   </w:r>
                 </w:p>
               </w:tc>
@@ -6660,7 +6586,7 @@
           </w:tcPr>
           <w:tbl>
             <w:tblPr>
-              <w:tblStyle w:val="TableGrid"/>
+              <w:tblStyle w:val="Tablaconcuadrcula"/>
               <w:tblW w:w="0" w:type="auto"/>
               <w:tblLook w:val="04A0" w:firstRow="1" w:lastRow="0" w:firstColumn="1" w:lastColumn="0" w:noHBand="0" w:noVBand="1"/>
             </w:tblPr>
@@ -6783,14 +6709,14 @@
     </w:p>
     <w:p>
       <w:pPr>
-        <w:pStyle w:val="Heading2"/>
+        <w:pStyle w:val="Ttulo2"/>
       </w:pPr>
-      <w:bookmarkStart w:id="6" w:name="_Toc22072242"/>
+      <w:bookmarkStart w:id="5" w:name="_Toc22072242"/>
       <w:r>
         <w:lastRenderedPageBreak/>
         <w:t>Sequence diagram</w:t>
       </w:r>
-      <w:bookmarkEnd w:id="6"/>
+      <w:bookmarkEnd w:id="5"/>
     </w:p>
     <w:p/>
     <w:p>
@@ -6956,13 +6882,8 @@
                           <wps:txbx>
                             <w:txbxContent>
                               <w:p>
-                                <w:proofErr w:type="gramStart"/>
                                 <w:r>
-                                  <w:t>Main(</w:t>
-                                </w:r>
-                                <w:proofErr w:type="gramEnd"/>
-                                <w:r>
-                                  <w:t>)</w:t>
+                                  <w:t>Main()</w:t>
                                 </w:r>
                               </w:p>
                             </w:txbxContent>
@@ -6996,28 +6917,12 @@
                             <w:txbxContent>
                               <w:p>
                                 <w:r>
-                                  <w:t xml:space="preserve">Install </w:t>
-                                </w:r>
-                                <w:proofErr w:type="gramStart"/>
-                                <w:r>
-                                  <w:t>threads(</w:t>
-                                </w:r>
-                                <w:proofErr w:type="gramEnd"/>
-                                <w:r>
-                                  <w:t>)</w:t>
+                                  <w:t>Install threads()</w:t>
                                 </w:r>
                               </w:p>
                               <w:p>
                                 <w:r>
-                                  <w:t xml:space="preserve">Install </w:t>
-                                </w:r>
-                                <w:proofErr w:type="gramStart"/>
-                                <w:r>
-                                  <w:t>drivers(</w:t>
-                                </w:r>
-                                <w:proofErr w:type="gramEnd"/>
-                                <w:r>
-                                  <w:t>)</w:t>
+                                  <w:t>Install drivers()</w:t>
                                 </w:r>
                               </w:p>
                               <w:p/>
@@ -7196,28 +7101,12 @@
                             <w:txbxContent>
                               <w:p>
                                 <w:r>
-                                  <w:t xml:space="preserve">Read </w:t>
-                                </w:r>
-                                <w:proofErr w:type="gramStart"/>
-                                <w:r>
-                                  <w:t>ADC(</w:t>
-                                </w:r>
-                                <w:proofErr w:type="gramEnd"/>
-                                <w:r>
-                                  <w:t>)</w:t>
+                                  <w:t>Read ADC()</w:t>
                                 </w:r>
                               </w:p>
                               <w:p>
                                 <w:r>
-                                  <w:t xml:space="preserve">Send </w:t>
-                                </w:r>
-                                <w:proofErr w:type="gramStart"/>
-                                <w:r>
-                                  <w:t>PWM(</w:t>
-                                </w:r>
-                                <w:proofErr w:type="gramEnd"/>
-                                <w:r>
-                                  <w:t>)</w:t>
+                                  <w:t>Send PWM()</w:t>
                                 </w:r>
                               </w:p>
                               <w:p/>
@@ -7286,26 +7175,13 @@
                           <wps:txbx>
                             <w:txbxContent>
                               <w:p>
-                                <w:proofErr w:type="gramStart"/>
                                 <w:r>
-                                  <w:t>calculate(</w:t>
-                                </w:r>
-                                <w:proofErr w:type="gramEnd"/>
-                                <w:r>
-                                  <w:t>)</w:t>
+                                  <w:t>calculate()</w:t>
                                 </w:r>
                               </w:p>
                               <w:p>
                                 <w:r>
-                                  <w:t xml:space="preserve">refresh </w:t>
-                                </w:r>
-                                <w:proofErr w:type="gramStart"/>
-                                <w:r>
-                                  <w:t>screen(</w:t>
-                                </w:r>
-                                <w:proofErr w:type="gramEnd"/>
-                                <w:r>
-                                  <w:t>)</w:t>
+                                  <w:t>refresh screen()</w:t>
                                 </w:r>
                               </w:p>
                               <w:p/>
@@ -7623,28 +7499,12 @@
                             <w:txbxContent>
                               <w:p>
                                 <w:r>
-                                  <w:t xml:space="preserve">Close </w:t>
-                                </w:r>
-                                <w:proofErr w:type="gramStart"/>
-                                <w:r>
-                                  <w:t>drivers(</w:t>
-                                </w:r>
-                                <w:proofErr w:type="gramEnd"/>
-                                <w:r>
-                                  <w:t>)</w:t>
+                                  <w:t>Close drivers()</w:t>
                                 </w:r>
                               </w:p>
                               <w:p>
                                 <w:r>
-                                  <w:t xml:space="preserve">Stop </w:t>
-                                </w:r>
-                                <w:proofErr w:type="gramStart"/>
-                                <w:r>
-                                  <w:t>comm(</w:t>
-                                </w:r>
-                                <w:proofErr w:type="gramEnd"/>
-                                <w:r>
-                                  <w:t>)</w:t>
+                                  <w:t>Stop comm()</w:t>
                                 </w:r>
                               </w:p>
                               <w:p/>
@@ -7715,15 +7575,7 @@
                               <w:p/>
                               <w:p>
                                 <w:r>
-                                  <w:t xml:space="preserve">refresh </w:t>
-                                </w:r>
-                                <w:proofErr w:type="gramStart"/>
-                                <w:r>
-                                  <w:t>screen(</w:t>
-                                </w:r>
-                                <w:proofErr w:type="gramEnd"/>
-                                <w:r>
-                                  <w:t>)</w:t>
+                                  <w:t>refresh screen()</w:t>
                                 </w:r>
                               </w:p>
                               <w:p/>
@@ -7826,14 +7678,12 @@
                           <wps:txbx>
                             <w:txbxContent>
                               <w:p>
-                                <w:proofErr w:type="spellStart"/>
                                 <w:r>
                                   <w:rPr>
                                     <w:highlight w:val="red"/>
                                   </w:rPr>
                                   <w:t>OnHold</w:t>
                                 </w:r>
-                                <w:proofErr w:type="spellEnd"/>
                               </w:p>
                               <w:p/>
                               <w:p/>
@@ -7981,6 +7831,10 @@
                   <v:shape id="Imagen 40" o:spid="_x0000_s1037" type="#_x0000_t75" style="position:absolute;width:56889;height:43053;visibility:visible;mso-wrap-style:square" o:gfxdata="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">
                     <v:imagedata r:id="rId13" o:title=""/>
                   </v:shape>
+                  <v:shapetype id="_x0000_t32" coordsize="21600,21600" o:spt="32" o:oned="t" path="m,l21600,21600e" filled="f">
+                    <v:path arrowok="t" fillok="f" o:connecttype="none"/>
+                    <o:lock v:ext="edit" shapetype="t"/>
+                  </v:shapetype>
                   <v:shape id="Conector recto de flecha 42" o:spid="_x0000_s1038" type="#_x0000_t32" style="position:absolute;left:5694;top:17927;width:15145;height:0;visibility:visible;mso-wrap-style:square" o:connectortype="straight" o:gfxdata="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" strokecolor="black [3213]" strokeweight="1pt">
                     <v:stroke endarrow="block" joinstyle="miter"/>
                   </v:shape>
@@ -7988,13 +7842,8 @@
                     <v:textbox>
                       <w:txbxContent>
                         <w:p>
-                          <w:proofErr w:type="gramStart"/>
                           <w:r>
-                            <w:t>Main(</w:t>
-                          </w:r>
-                          <w:proofErr w:type="gramEnd"/>
-                          <w:r>
-                            <w:t>)</w:t>
+                            <w:t>Main()</w:t>
                           </w:r>
                         </w:p>
                       </w:txbxContent>
@@ -8005,28 +7854,12 @@
                       <w:txbxContent>
                         <w:p>
                           <w:r>
-                            <w:t xml:space="preserve">Install </w:t>
-                          </w:r>
-                          <w:proofErr w:type="gramStart"/>
-                          <w:r>
-                            <w:t>threads(</w:t>
-                          </w:r>
-                          <w:proofErr w:type="gramEnd"/>
-                          <w:r>
-                            <w:t>)</w:t>
+                            <w:t>Install threads()</w:t>
                           </w:r>
                         </w:p>
                         <w:p>
                           <w:r>
-                            <w:t xml:space="preserve">Install </w:t>
-                          </w:r>
-                          <w:proofErr w:type="gramStart"/>
-                          <w:r>
-                            <w:t>drivers(</w:t>
-                          </w:r>
-                          <w:proofErr w:type="gramEnd"/>
-                          <w:r>
-                            <w:t>)</w:t>
+                            <w:t>Install drivers()</w:t>
                           </w:r>
                         </w:p>
                         <w:p/>
@@ -8074,28 +7907,12 @@
                       <w:txbxContent>
                         <w:p>
                           <w:r>
-                            <w:t xml:space="preserve">Read </w:t>
-                          </w:r>
-                          <w:proofErr w:type="gramStart"/>
-                          <w:r>
-                            <w:t>ADC(</w:t>
-                          </w:r>
-                          <w:proofErr w:type="gramEnd"/>
-                          <w:r>
-                            <w:t>)</w:t>
+                            <w:t>Read ADC()</w:t>
                           </w:r>
                         </w:p>
                         <w:p>
                           <w:r>
-                            <w:t xml:space="preserve">Send </w:t>
-                          </w:r>
-                          <w:proofErr w:type="gramStart"/>
-                          <w:r>
-                            <w:t>PWM(</w:t>
-                          </w:r>
-                          <w:proofErr w:type="gramEnd"/>
-                          <w:r>
-                            <w:t>)</w:t>
+                            <w:t>Send PWM()</w:t>
                           </w:r>
                         </w:p>
                         <w:p/>
@@ -8110,26 +7927,13 @@
                     <v:textbox inset=",,,0">
                       <w:txbxContent>
                         <w:p>
-                          <w:proofErr w:type="gramStart"/>
                           <w:r>
-                            <w:t>calculate(</w:t>
-                          </w:r>
-                          <w:proofErr w:type="gramEnd"/>
-                          <w:r>
-                            <w:t>)</w:t>
+                            <w:t>calculate()</w:t>
                           </w:r>
                         </w:p>
                         <w:p>
                           <w:r>
-                            <w:t xml:space="preserve">refresh </w:t>
-                          </w:r>
-                          <w:proofErr w:type="gramStart"/>
-                          <w:r>
-                            <w:t>screen(</w:t>
-                          </w:r>
-                          <w:proofErr w:type="gramEnd"/>
-                          <w:r>
-                            <w:t>)</w:t>
+                            <w:t>refresh screen()</w:t>
                           </w:r>
                         </w:p>
                         <w:p/>
@@ -8200,28 +8004,12 @@
                       <w:txbxContent>
                         <w:p>
                           <w:r>
-                            <w:t xml:space="preserve">Close </w:t>
-                          </w:r>
-                          <w:proofErr w:type="gramStart"/>
-                          <w:r>
-                            <w:t>drivers(</w:t>
-                          </w:r>
-                          <w:proofErr w:type="gramEnd"/>
-                          <w:r>
-                            <w:t>)</w:t>
+                            <w:t>Close drivers()</w:t>
                           </w:r>
                         </w:p>
                         <w:p>
                           <w:r>
-                            <w:t xml:space="preserve">Stop </w:t>
-                          </w:r>
-                          <w:proofErr w:type="gramStart"/>
-                          <w:r>
-                            <w:t>comm(</w:t>
-                          </w:r>
-                          <w:proofErr w:type="gramEnd"/>
-                          <w:r>
-                            <w:t>)</w:t>
+                            <w:t>Stop comm()</w:t>
                           </w:r>
                         </w:p>
                         <w:p/>
@@ -8238,15 +8026,7 @@
                         <w:p/>
                         <w:p>
                           <w:r>
-                            <w:t xml:space="preserve">refresh </w:t>
-                          </w:r>
-                          <w:proofErr w:type="gramStart"/>
-                          <w:r>
-                            <w:t>screen(</w:t>
-                          </w:r>
-                          <w:proofErr w:type="gramEnd"/>
-                          <w:r>
-                            <w:t>)</w:t>
+                            <w:t>refresh screen()</w:t>
                           </w:r>
                         </w:p>
                         <w:p/>
@@ -8264,14 +8044,12 @@
                     <v:textbox inset=",,,0">
                       <w:txbxContent>
                         <w:p>
-                          <w:proofErr w:type="spellStart"/>
                           <w:r>
                             <w:rPr>
                               <w:highlight w:val="red"/>
                             </w:rPr>
                             <w:t>OnHold</w:t>
                           </w:r>
-                          <w:proofErr w:type="spellEnd"/>
                         </w:p>
                         <w:p/>
                         <w:p/>
@@ -8327,13 +8105,13 @@
     <w:p/>
     <w:p>
       <w:pPr>
-        <w:pStyle w:val="Heading2"/>
+        <w:pStyle w:val="Ttulo2"/>
       </w:pPr>
-      <w:bookmarkStart w:id="7" w:name="_Toc22072243"/>
+      <w:bookmarkStart w:id="6" w:name="_Toc22072243"/>
       <w:r>
         <w:t>State diagram</w:t>
       </w:r>
-      <w:bookmarkEnd w:id="7"/>
+      <w:bookmarkEnd w:id="6"/>
       <w:r>
         <w:t xml:space="preserve"> </w:t>
       </w:r>
@@ -8353,26 +8131,34 @@
       <w:hyperlink r:id="rId14" w:history="1">
         <w:r>
           <w:rPr>
-            <w:rStyle w:val="Hyperlink"/>
+            <w:rStyle w:val="Hipervnculo"/>
           </w:rPr>
           <w:t>state diagram</w:t>
         </w:r>
       </w:hyperlink>
       <w:r>
-        <w:t xml:space="preserve"> is shown in Figure 1. The state diagram shows all the possible states that the system can be in and all the transitions necessary to get to those other states. The boxes represent different states and the arrows represent the transitions between states.</w:t>
-      </w:r>
+        <w:t xml:space="preserve"> is shown in Figure 1. The state diagram shows all the possible states that the system can be in and all the transitions necessary to get to those other states. The boxes represent different states and the arrows represent the transitions between states</w:t>
+      </w:r>
+      <w:r>
+        <w:t xml:space="preserve"> as well as their triggers</w:t>
+      </w:r>
+      <w:r>
+        <w:t>.</w:t>
+      </w:r>
+      <w:bookmarkStart w:id="7" w:name="_GoBack"/>
+      <w:bookmarkEnd w:id="7"/>
     </w:p>
     <w:p/>
     <w:p>
-      <w:r>
-        <w:rPr>
-          <w:noProof/>
-        </w:rPr>
+      <w:pPr>
+        <w:keepNext/>
+      </w:pPr>
+      <w:r>
         <w:drawing>
-          <wp:inline distT="0" distB="0" distL="0" distR="0" wp14:anchorId="5DDB134B" wp14:editId="4C47D6CA">
-            <wp:extent cx="5943600" cy="1810385"/>
-            <wp:effectExtent l="0" t="0" r="0" b="0"/>
-            <wp:docPr id="41" name="Picture 41"/>
+          <wp:inline distT="0" distB="0" distL="0" distR="0" wp14:anchorId="3E3927F5" wp14:editId="31BEBBFE">
+            <wp:extent cx="3534268" cy="3772426"/>
+            <wp:effectExtent l="0" t="0" r="9525" b="0"/>
+            <wp:docPr id="2" name="Imagen 2"/>
             <wp:cNvGraphicFramePr>
               <a:graphicFrameLocks xmlns:a="http://schemas.openxmlformats.org/drawingml/2006/main" noChangeAspect="1"/>
             </wp:cNvGraphicFramePr>
@@ -8392,7 +8178,7 @@
                   <pic:spPr>
                     <a:xfrm>
                       <a:off x="0" y="0"/>
-                      <a:ext cx="5943600" cy="1810385"/>
+                      <a:ext cx="3534268" cy="3772426"/>
                     </a:xfrm>
                     <a:prstGeom prst="rect">
                       <a:avLst/>
@@ -8403,6 +8189,25 @@
             </a:graphic>
           </wp:inline>
         </w:drawing>
+      </w:r>
+    </w:p>
+    <w:p>
+      <w:pPr>
+        <w:pStyle w:val="Descripcin"/>
+      </w:pPr>
+      <w:r>
+        <w:t xml:space="preserve">Figure </w:t>
+      </w:r>
+      <w:fldSimple w:instr=" SEQ Figure \* ARABIC ">
+        <w:r>
+          <w:rPr>
+            <w:noProof/>
+          </w:rPr>
+          <w:t>1</w:t>
+        </w:r>
+      </w:fldSimple>
+      <w:r>
+        <w:t xml:space="preserve"> State Diagram -Moore-</w:t>
       </w:r>
     </w:p>
     <w:p/>
@@ -8455,7 +8260,7 @@
     <w:sdtContent>
       <w:p>
         <w:pPr>
-          <w:pStyle w:val="Footer"/>
+          <w:pStyle w:val="Piedepgina"/>
           <w:jc w:val="right"/>
         </w:pPr>
         <w:r>
@@ -8484,7 +8289,7 @@
   </w:sdt>
   <w:p>
     <w:pPr>
-      <w:pStyle w:val="Footer"/>
+      <w:pStyle w:val="Piedepgina"/>
     </w:pPr>
   </w:p>
 </w:ftr>
@@ -8568,14 +8373,14 @@
           <w:hyperlink r:id="rId1" w:history="1">
             <w:r>
               <w:rPr>
-                <w:rStyle w:val="Hyperlink"/>
+                <w:rStyle w:val="Hipervnculo"/>
               </w:rPr>
               <w:t>Integrative Project</w:t>
             </w:r>
           </w:hyperlink>
           <w:r>
             <w:rPr>
-              <w:rStyle w:val="Hyperlink"/>
+              <w:rStyle w:val="Hipervnculo"/>
             </w:rPr>
             <w:t xml:space="preserve"> </w:t>
           </w:r>
@@ -8769,7 +8574,7 @@
   </w:tbl>
   <w:p>
     <w:pPr>
-      <w:pStyle w:val="Header"/>
+      <w:pStyle w:val="Encabezado"/>
     </w:pPr>
   </w:p>
 </w:hdr>
@@ -9001,7 +8806,7 @@
     </w:rPrDefault>
     <w:pPrDefault/>
   </w:docDefaults>
-  <w:latentStyles w:defLockedState="0" w:defUIPriority="99" w:defSemiHidden="0" w:defUnhideWhenUsed="0" w:defQFormat="0" w:count="377">
+  <w:latentStyles w:defLockedState="0" w:defUIPriority="99" w:defSemiHidden="0" w:defUnhideWhenUsed="0" w:defQFormat="0" w:count="376">
     <w:lsdException w:name="Normal" w:uiPriority="0" w:qFormat="1"/>
     <w:lsdException w:name="heading 1" w:uiPriority="9" w:qFormat="1"/>
     <w:lsdException w:name="heading 2" w:semiHidden="1" w:uiPriority="9" w:unhideWhenUsed="1" w:qFormat="1"/>
@@ -9378,17 +9183,16 @@
     <w:lsdException w:name="Hashtag" w:semiHidden="1" w:unhideWhenUsed="1"/>
     <w:lsdException w:name="Unresolved Mention" w:semiHidden="1" w:unhideWhenUsed="1"/>
     <w:lsdException w:name="Smart Link" w:semiHidden="1" w:unhideWhenUsed="1"/>
-    <w:lsdException w:name="Smart Link Error" w:semiHidden="1" w:unhideWhenUsed="1"/>
   </w:latentStyles>
   <w:style w:type="paragraph" w:default="1" w:styleId="Normal">
     <w:name w:val="Normal"/>
     <w:qFormat/>
   </w:style>
-  <w:style w:type="paragraph" w:styleId="Heading1">
+  <w:style w:type="paragraph" w:styleId="Ttulo1">
     <w:name w:val="heading 1"/>
     <w:basedOn w:val="Normal"/>
     <w:next w:val="Normal"/>
-    <w:link w:val="Heading1Char"/>
+    <w:link w:val="Ttulo1Car"/>
     <w:uiPriority w:val="9"/>
     <w:qFormat/>
     <w:rsid w:val="00FD4F58"/>
@@ -9405,11 +9209,11 @@
       <w:szCs w:val="32"/>
     </w:rPr>
   </w:style>
-  <w:style w:type="paragraph" w:styleId="Heading2">
+  <w:style w:type="paragraph" w:styleId="Ttulo2">
     <w:name w:val="heading 2"/>
     <w:basedOn w:val="Normal"/>
     <w:next w:val="Normal"/>
-    <w:link w:val="Heading2Char"/>
+    <w:link w:val="Ttulo2Car"/>
     <w:uiPriority w:val="9"/>
     <w:unhideWhenUsed/>
     <w:qFormat/>
@@ -9427,13 +9231,13 @@
       <w:szCs w:val="26"/>
     </w:rPr>
   </w:style>
-  <w:style w:type="character" w:default="1" w:styleId="DefaultParagraphFont">
+  <w:style w:type="character" w:default="1" w:styleId="Fuentedeprrafopredeter">
     <w:name w:val="Default Paragraph Font"/>
     <w:uiPriority w:val="1"/>
     <w:semiHidden/>
     <w:unhideWhenUsed/>
   </w:style>
-  <w:style w:type="table" w:default="1" w:styleId="TableNormal">
+  <w:style w:type="table" w:default="1" w:styleId="Tablanormal">
     <w:name w:val="Normal Table"/>
     <w:uiPriority w:val="99"/>
     <w:semiHidden/>
@@ -9448,15 +9252,15 @@
       </w:tblCellMar>
     </w:tblPr>
   </w:style>
-  <w:style w:type="numbering" w:default="1" w:styleId="NoList">
+  <w:style w:type="numbering" w:default="1" w:styleId="Sinlista">
     <w:name w:val="No List"/>
     <w:uiPriority w:val="99"/>
     <w:semiHidden/>
     <w:unhideWhenUsed/>
   </w:style>
-  <w:style w:type="table" w:styleId="TableGrid">
+  <w:style w:type="table" w:styleId="Tablaconcuadrcula">
     <w:name w:val="Table Grid"/>
-    <w:basedOn w:val="TableNormal"/>
+    <w:basedOn w:val="Tablanormal"/>
     <w:uiPriority w:val="39"/>
     <w:rsid w:val="00FD4F58"/>
     <w:tblPr>
@@ -9470,10 +9274,10 @@
       </w:tblBorders>
     </w:tblPr>
   </w:style>
-  <w:style w:type="character" w:customStyle="1" w:styleId="Heading1Char">
-    <w:name w:val="Heading 1 Char"/>
-    <w:basedOn w:val="DefaultParagraphFont"/>
-    <w:link w:val="Heading1"/>
+  <w:style w:type="character" w:customStyle="1" w:styleId="Ttulo1Car">
+    <w:name w:val="Título 1 Car"/>
+    <w:basedOn w:val="Fuentedeprrafopredeter"/>
+    <w:link w:val="Ttulo1"/>
     <w:uiPriority w:val="9"/>
     <w:rsid w:val="00FD4F58"/>
     <w:rPr>
@@ -9483,7 +9287,7 @@
       <w:szCs w:val="32"/>
     </w:rPr>
   </w:style>
-  <w:style w:type="paragraph" w:styleId="ListParagraph">
+  <w:style w:type="paragraph" w:styleId="Prrafodelista">
     <w:name w:val="List Paragraph"/>
     <w:basedOn w:val="Normal"/>
     <w:uiPriority w:val="34"/>
@@ -9494,9 +9298,9 @@
       <w:contextualSpacing/>
     </w:pPr>
   </w:style>
-  <w:style w:type="paragraph" w:styleId="TOCHeading">
+  <w:style w:type="paragraph" w:styleId="TtuloTDC">
     <w:name w:val="TOC Heading"/>
-    <w:basedOn w:val="Heading1"/>
+    <w:basedOn w:val="Ttulo1"/>
     <w:next w:val="Normal"/>
     <w:uiPriority w:val="39"/>
     <w:unhideWhenUsed/>
@@ -9506,7 +9310,7 @@
       <w:outlineLvl w:val="9"/>
     </w:pPr>
   </w:style>
-  <w:style w:type="paragraph" w:styleId="TOC1">
+  <w:style w:type="paragraph" w:styleId="TDC1">
     <w:name w:val="toc 1"/>
     <w:basedOn w:val="Normal"/>
     <w:next w:val="Normal"/>
@@ -9518,9 +9322,9 @@
       <w:spacing w:after="100"/>
     </w:pPr>
   </w:style>
-  <w:style w:type="character" w:styleId="Hyperlink">
+  <w:style w:type="character" w:styleId="Hipervnculo">
     <w:name w:val="Hyperlink"/>
-    <w:basedOn w:val="DefaultParagraphFont"/>
+    <w:basedOn w:val="Fuentedeprrafopredeter"/>
     <w:uiPriority w:val="99"/>
     <w:unhideWhenUsed/>
     <w:rsid w:val="00FD4F58"/>
@@ -9529,7 +9333,7 @@
       <w:u w:val="single"/>
     </w:rPr>
   </w:style>
-  <w:style w:type="paragraph" w:styleId="TOC2">
+  <w:style w:type="paragraph" w:styleId="TDC2">
     <w:name w:val="toc 2"/>
     <w:basedOn w:val="Normal"/>
     <w:next w:val="Normal"/>
@@ -9542,7 +9346,7 @@
       <w:ind w:left="220"/>
     </w:pPr>
   </w:style>
-  <w:style w:type="paragraph" w:styleId="TOC3">
+  <w:style w:type="paragraph" w:styleId="TDC3">
     <w:name w:val="toc 3"/>
     <w:basedOn w:val="Normal"/>
     <w:next w:val="Normal"/>
@@ -9556,11 +9360,11 @@
       <w:ind w:left="440"/>
     </w:pPr>
   </w:style>
-  <w:style w:type="paragraph" w:styleId="Title">
+  <w:style w:type="paragraph" w:styleId="Ttulo">
     <w:name w:val="Title"/>
     <w:basedOn w:val="Normal"/>
     <w:next w:val="Normal"/>
-    <w:link w:val="TitleChar"/>
+    <w:link w:val="TtuloCar"/>
     <w:uiPriority w:val="10"/>
     <w:qFormat/>
     <w:rsid w:val="001859D4"/>
@@ -9575,10 +9379,10 @@
       <w:szCs w:val="56"/>
     </w:rPr>
   </w:style>
-  <w:style w:type="character" w:customStyle="1" w:styleId="TitleChar">
-    <w:name w:val="Title Char"/>
-    <w:basedOn w:val="DefaultParagraphFont"/>
-    <w:link w:val="Title"/>
+  <w:style w:type="character" w:customStyle="1" w:styleId="TtuloCar">
+    <w:name w:val="Título Car"/>
+    <w:basedOn w:val="Fuentedeprrafopredeter"/>
+    <w:link w:val="Ttulo"/>
     <w:uiPriority w:val="10"/>
     <w:rsid w:val="001859D4"/>
     <w:rPr>
@@ -9589,11 +9393,11 @@
       <w:szCs w:val="56"/>
     </w:rPr>
   </w:style>
-  <w:style w:type="paragraph" w:styleId="Subtitle">
+  <w:style w:type="paragraph" w:styleId="Subttulo">
     <w:name w:val="Subtitle"/>
     <w:basedOn w:val="Normal"/>
     <w:next w:val="Normal"/>
-    <w:link w:val="SubtitleChar"/>
+    <w:link w:val="SubttuloCar"/>
     <w:uiPriority w:val="11"/>
     <w:qFormat/>
     <w:rsid w:val="001859D4"/>
@@ -9608,10 +9412,10 @@
       <w:spacing w:val="15"/>
     </w:rPr>
   </w:style>
-  <w:style w:type="character" w:customStyle="1" w:styleId="SubtitleChar">
-    <w:name w:val="Subtitle Char"/>
-    <w:basedOn w:val="DefaultParagraphFont"/>
-    <w:link w:val="Subtitle"/>
+  <w:style w:type="character" w:customStyle="1" w:styleId="SubttuloCar">
+    <w:name w:val="Subtítulo Car"/>
+    <w:basedOn w:val="Fuentedeprrafopredeter"/>
+    <w:link w:val="Subttulo"/>
     <w:uiPriority w:val="11"/>
     <w:rsid w:val="001859D4"/>
     <w:rPr>
@@ -9620,10 +9424,10 @@
       <w:spacing w:val="15"/>
     </w:rPr>
   </w:style>
-  <w:style w:type="character" w:customStyle="1" w:styleId="Heading2Char">
-    <w:name w:val="Heading 2 Char"/>
-    <w:basedOn w:val="DefaultParagraphFont"/>
-    <w:link w:val="Heading2"/>
+  <w:style w:type="character" w:customStyle="1" w:styleId="Ttulo2Car">
+    <w:name w:val="Título 2 Car"/>
+    <w:basedOn w:val="Fuentedeprrafopredeter"/>
+    <w:link w:val="Ttulo2"/>
     <w:uiPriority w:val="9"/>
     <w:rsid w:val="001859D4"/>
     <w:rPr>
@@ -9633,9 +9437,9 @@
       <w:szCs w:val="26"/>
     </w:rPr>
   </w:style>
-  <w:style w:type="character" w:styleId="UnresolvedMention">
+  <w:style w:type="character" w:styleId="Mencinsinresolver">
     <w:name w:val="Unresolved Mention"/>
-    <w:basedOn w:val="DefaultParagraphFont"/>
+    <w:basedOn w:val="Fuentedeprrafopredeter"/>
     <w:uiPriority w:val="99"/>
     <w:semiHidden/>
     <w:unhideWhenUsed/>
@@ -9645,10 +9449,10 @@
       <w:shd w:val="clear" w:color="auto" w:fill="E1DFDD"/>
     </w:rPr>
   </w:style>
-  <w:style w:type="paragraph" w:styleId="Header">
+  <w:style w:type="paragraph" w:styleId="Encabezado">
     <w:name w:val="header"/>
     <w:basedOn w:val="Normal"/>
-    <w:link w:val="HeaderChar"/>
+    <w:link w:val="EncabezadoCar"/>
     <w:uiPriority w:val="99"/>
     <w:unhideWhenUsed/>
     <w:rsid w:val="002A6BF4"/>
@@ -9659,17 +9463,17 @@
       </w:tabs>
     </w:pPr>
   </w:style>
-  <w:style w:type="character" w:customStyle="1" w:styleId="HeaderChar">
-    <w:name w:val="Header Char"/>
-    <w:basedOn w:val="DefaultParagraphFont"/>
-    <w:link w:val="Header"/>
+  <w:style w:type="character" w:customStyle="1" w:styleId="EncabezadoCar">
+    <w:name w:val="Encabezado Car"/>
+    <w:basedOn w:val="Fuentedeprrafopredeter"/>
+    <w:link w:val="Encabezado"/>
     <w:uiPriority w:val="99"/>
     <w:rsid w:val="002A6BF4"/>
   </w:style>
-  <w:style w:type="paragraph" w:styleId="Footer">
+  <w:style w:type="paragraph" w:styleId="Piedepgina">
     <w:name w:val="footer"/>
     <w:basedOn w:val="Normal"/>
-    <w:link w:val="FooterChar"/>
+    <w:link w:val="PiedepginaCar"/>
     <w:uiPriority w:val="99"/>
     <w:unhideWhenUsed/>
     <w:rsid w:val="002A6BF4"/>
@@ -9680,16 +9484,16 @@
       </w:tabs>
     </w:pPr>
   </w:style>
-  <w:style w:type="character" w:customStyle="1" w:styleId="FooterChar">
-    <w:name w:val="Footer Char"/>
-    <w:basedOn w:val="DefaultParagraphFont"/>
-    <w:link w:val="Footer"/>
+  <w:style w:type="character" w:customStyle="1" w:styleId="PiedepginaCar">
+    <w:name w:val="Pie de página Car"/>
+    <w:basedOn w:val="Fuentedeprrafopredeter"/>
+    <w:link w:val="Piedepgina"/>
     <w:uiPriority w:val="99"/>
     <w:rsid w:val="002A6BF4"/>
   </w:style>
-  <w:style w:type="table" w:styleId="GridTable4-Accent3">
+  <w:style w:type="table" w:styleId="Tablaconcuadrcula4-nfasis3">
     <w:name w:val="Grid Table 4 Accent 3"/>
-    <w:basedOn w:val="TableNormal"/>
+    <w:basedOn w:val="Tablanormal"/>
     <w:uiPriority w:val="49"/>
     <w:rsid w:val="00067D8F"/>
     <w:tblPr>
@@ -9759,6 +9563,25 @@
         <w:shd w:val="clear" w:color="auto" w:fill="EDEDED" w:themeFill="accent3" w:themeFillTint="33"/>
       </w:tcPr>
     </w:tblStylePr>
+  </w:style>
+  <w:style w:type="paragraph" w:styleId="Descripcin">
+    <w:name w:val="caption"/>
+    <w:basedOn w:val="Normal"/>
+    <w:next w:val="Normal"/>
+    <w:uiPriority w:val="35"/>
+    <w:unhideWhenUsed/>
+    <w:qFormat/>
+    <w:rsid w:val="005F1EDB"/>
+    <w:pPr>
+      <w:spacing w:after="200"/>
+    </w:pPr>
+    <w:rPr>
+      <w:i/>
+      <w:iCs/>
+      <w:color w:val="44546A" w:themeColor="text2"/>
+      <w:sz w:val="18"/>
+      <w:szCs w:val="18"/>
+    </w:rPr>
   </w:style>
 </w:styles>
 </file>
@@ -10029,7 +9852,7 @@
 </file>
 
 <file path=customXml/itemProps1.xml><?xml version="1.0" encoding="utf-8"?>
-<ds:datastoreItem xmlns:ds="http://schemas.openxmlformats.org/officeDocument/2006/customXml" ds:itemID="{734C9A1E-4DCB-4C9C-9862-60803CBE2AAD}">
+<ds:datastoreItem xmlns:ds="http://schemas.openxmlformats.org/officeDocument/2006/customXml" ds:itemID="{BCE9022F-5C1B-4831-863E-5D603E88E8C9}">
   <ds:schemaRefs>
     <ds:schemaRef ds:uri="http://schemas.openxmlformats.org/officeDocument/2006/bibliography"/>
   </ds:schemaRefs>

</xml_diff>